<commit_message>
Added STD, Update SPPP, and Progress Report
</commit_message>
<xml_diff>
--- a/Doc/iteration1/CS673_SPPP_team2.docx
+++ b/Doc/iteration1/CS673_SPPP_team2.docx
@@ -7801,53 +7801,7 @@
               <w:rPr>
                 <w:rtl w:val="0"/>
               </w:rPr>
-              <w:t xml:space="preserve">Percentage measure how much our source code is being tested with our unit tests. We will get this metric from </w:t>
-            </w:r>
-            <w:hyperlink r:id="rId14">
-              <w:r>
-                <w:rPr>
-                  <w:color w:val="1155cc"/>
-                  <w:u w:val="single"/>
-                  <w:rtl w:val="0"/>
-                </w:rPr>
-                <w:t xml:space="preserve">istanbuljs</w:t>
-              </w:r>
-            </w:hyperlink>
-            <w:r>
-              <w:rPr>
-                <w:rtl w:val="0"/>
-              </w:rPr>
-              <w:t xml:space="preserve"> /</w:t>
-            </w:r>
-            <w:hyperlink r:id="rId15">
-              <w:r>
-                <w:rPr>
-                  <w:rtl w:val="0"/>
-                </w:rPr>
-                <w:t xml:space="preserve"> </w:t>
-              </w:r>
-            </w:hyperlink>
-            <w:hyperlink r:id="rId16">
-              <w:r>
-                <w:rPr>
-                  <w:color w:val="1155cc"/>
-                  <w:u w:val="single"/>
-                  <w:rtl w:val="0"/>
-                </w:rPr>
-                <w:t xml:space="preserve">nyc</w:t>
-              </w:r>
-            </w:hyperlink>
-            <w:r>
-              <w:rPr>
-                <w:color w:val="202124"/>
-                <w:rtl w:val="0"/>
-              </w:rPr>
-              <w:t xml:space="preserve"> if we go with Mocha+Chai or directly from Jest if we go with that.</w:t>
-            </w:r>
-            <w:r>
-              <w:rPr>
-                <w:rtl w:val="0"/>
-              </w:rPr>
+              <w:t xml:space="preserve">Percentage measures how much our source code is being tested with our unit tests. Divided into: Function coverage, Statement coverage, Branch coverage, and Line coverage.</w:t>
             </w:r>
           </w:p>
         </w:tc>
@@ -8132,7 +8086,7 @@
         </w:rPr>
         <w:t xml:space="preserve">Following Google TypeScript Style Guide: </w:t>
       </w:r>
-      <w:hyperlink r:id="rId17">
+      <w:hyperlink r:id="rId14">
         <w:r>
           <w:rPr>
             <w:color w:val="1155cc"/>
@@ -8272,7 +8226,7 @@
         </w:rPr>
         <w:t xml:space="preserve">: </w:t>
       </w:r>
-      <w:hyperlink r:id="rId18">
+      <w:hyperlink r:id="rId15">
         <w:r>
           <w:rPr>
             <w:color w:val="1155cc"/>
@@ -8349,7 +8303,7 @@
         </w:rPr>
         <w:t xml:space="preserve">Following Google JavaScript Style Guide: </w:t>
       </w:r>
-      <w:hyperlink r:id="rId19">
+      <w:hyperlink r:id="rId16">
         <w:r>
           <w:rPr>
             <w:color w:val="1155cc"/>
@@ -9789,7 +9743,7 @@
         <w:ind w:left="720" w:firstLine="0"/>
         <w:rPr/>
       </w:pPr>
-      <w:hyperlink r:id="rId20">
+      <w:hyperlink r:id="rId17">
         <w:r>
           <w:rPr>
             <w:color w:val="1155cc"/>
@@ -9848,7 +9802,7 @@
         <w:ind w:left="720" w:firstLine="0"/>
         <w:rPr/>
       </w:pPr>
-      <w:hyperlink r:id="rId21">
+      <w:hyperlink r:id="rId18">
         <w:r>
           <w:rPr>
             <w:color w:val="1155cc"/>
@@ -9907,7 +9861,7 @@
         <w:ind w:left="720" w:firstLine="0"/>
         <w:rPr/>
       </w:pPr>
-      <w:hyperlink r:id="rId22">
+      <w:hyperlink r:id="rId19">
         <w:r>
           <w:rPr>
             <w:color w:val="1155cc"/>
@@ -9966,7 +9920,7 @@
         <w:ind w:left="720" w:firstLine="0"/>
         <w:rPr/>
       </w:pPr>
-      <w:hyperlink r:id="rId23">
+      <w:hyperlink r:id="rId20">
         <w:r>
           <w:rPr>
             <w:color w:val="1155cc"/>
@@ -11188,7 +11142,7 @@
       </w:r>
     </w:p>
     <w:sectPr>
-      <w:headerReference r:id="rId24" w:type="default"/>
+      <w:headerReference r:id="rId21" w:type="default"/>
       <w:pgSz w:h="15840" w:w="12240" w:orient="portrait"/>
       <w:pgMar w:bottom="1440" w:top="1440" w:left="1440" w:right="1080" w:header="0" w:footer="720"/>
       <w:pgNumType w:start="1"/>
@@ -14395,7 +14349,7 @@
 
 <file path=customXML/item1.xml><?xml version="1.0" encoding="utf-8"?>
 <go:gDocsCustomXmlDataStorage xmlns:go="http://customooxmlschemas.google.com/" xmlns:r="http://schemas.openxmlformats.org/officeDocument/2006/relationships">
-  <go:docsCustomData xmlns:go="http://customooxmlschemas.google.com/" roundtripDataSignature="AMtx7mjtuO9S9b4KJeHNThq7cPfXoikA6Q==">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</go:docsCustomData>
+  <go:docsCustomData xmlns:go="http://customooxmlschemas.google.com/" roundtripDataSignature="AMtx7mjtuO9S9b4KJeHNThq7cPfXoikA6Q==">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</go:docsCustomData>
 </go:gDocsCustomXmlDataStorage>
 </file>
 

</xml_diff>